<commit_message>
Now correct except for the range for the color sensor values.  Rest needs a final proofread, then print.
</commit_message>
<xml_diff>
--- a/INSTRUCTIONS.docx
+++ b/INSTRUCTIONS.docx
@@ -221,8 +221,6 @@
         </w:rPr>
         <w:t xml:space="preserve">  </w:t>
       </w:r>
-      <w:bookmarkStart w:id="0" w:name="_GoBack"/>
-      <w:bookmarkEnd w:id="0"/>
       <w:r>
         <w:rPr>
           <w:b/>
@@ -312,13 +310,13 @@
     <w:tbl>
       <w:tblPr>
         <w:tblStyle w:val="TableGrid"/>
-        <w:tblpPr w:leftFromText="180" w:rightFromText="180" w:vertAnchor="text" w:horzAnchor="margin" w:tblpY="313"/>
+        <w:tblpPr w:leftFromText="180" w:rightFromText="180" w:vertAnchor="text" w:horzAnchor="margin" w:tblpY="80"/>
         <w:tblOverlap w:val="never"/>
         <w:tblW w:w="0" w:type="auto"/>
         <w:tblLook w:val="04A0" w:firstRow="1" w:lastRow="0" w:firstColumn="1" w:lastColumn="0" w:noHBand="0" w:noVBand="1"/>
       </w:tblPr>
       <w:tblGrid>
-        <w:gridCol w:w="2965"/>
+        <w:gridCol w:w="3145"/>
       </w:tblGrid>
       <w:tr>
         <w:trPr>
@@ -326,7 +324,7 @@
         </w:trPr>
         <w:tc>
           <w:tcPr>
-            <w:tcW w:w="2965" w:type="dxa"/>
+            <w:tcW w:w="3145" w:type="dxa"/>
           </w:tcPr>
           <w:p>
             <w:pPr>
@@ -349,11 +347,11 @@
       </w:tr>
       <w:tr>
         <w:trPr>
-          <w:trHeight w:val="3022"/>
+          <w:trHeight w:val="3646"/>
         </w:trPr>
         <w:tc>
           <w:tcPr>
-            <w:tcW w:w="2965" w:type="dxa"/>
+            <w:tcW w:w="3145" w:type="dxa"/>
           </w:tcPr>
           <w:p>
             <w:pPr>
@@ -511,6 +509,10 @@
           <w:p>
             <w:pPr>
               <w:spacing w:before="120" w:line="360" w:lineRule="auto"/>
+              <w:rPr>
+                <w:rFonts w:ascii="Consolas" w:hAnsi="Consolas" w:cs="Consolas"/>
+                <w:sz w:val="28"/>
+              </w:rPr>
             </w:pPr>
             <w:r>
               <w:rPr>
@@ -526,7 +528,48 @@
                 <w:b/>
                 <w:sz w:val="28"/>
               </w:rPr>
-              <w:t>get_position</w:t>
+              <w:t>get_</w:t>
+            </w:r>
+            <w:r>
+              <w:rPr>
+                <w:rFonts w:ascii="Consolas" w:hAnsi="Consolas" w:cs="Consolas"/>
+                <w:b/>
+                <w:sz w:val="28"/>
+              </w:rPr>
+              <w:t>position</w:t>
+            </w:r>
+            <w:proofErr w:type="spellEnd"/>
+            <w:r>
+              <w:rPr>
+                <w:rFonts w:ascii="Consolas" w:hAnsi="Consolas" w:cs="Consolas"/>
+                <w:sz w:val="28"/>
+              </w:rPr>
+              <w:t>()</w:t>
+            </w:r>
+          </w:p>
+          <w:p>
+            <w:pPr>
+              <w:spacing w:before="120" w:line="360" w:lineRule="auto"/>
+              <w:rPr>
+                <w:rFonts w:ascii="Consolas" w:hAnsi="Consolas" w:cs="Consolas"/>
+                <w:sz w:val="28"/>
+              </w:rPr>
+            </w:pPr>
+            <w:r>
+              <w:rPr>
+                <w:rFonts w:ascii="Consolas" w:hAnsi="Consolas" w:cs="Consolas"/>
+                <w:sz w:val="28"/>
+              </w:rPr>
+              <w:t xml:space="preserve">  </w:t>
+            </w:r>
+            <w:proofErr w:type="spellStart"/>
+            <w:r>
+              <w:rPr>
+                <w:rFonts w:ascii="Consolas" w:hAnsi="Consolas" w:cs="Consolas"/>
+                <w:b/>
+                <w:sz w:val="28"/>
+              </w:rPr>
+              <w:t>reset_position</w:t>
             </w:r>
             <w:proofErr w:type="spellEnd"/>
             <w:r>
@@ -544,11 +587,9 @@
       <w:pPr>
         <w:spacing w:before="120" w:line="252" w:lineRule="auto"/>
       </w:pPr>
-    </w:p>
-    <w:p>
-      <w:pPr>
-        <w:spacing w:before="120" w:line="252" w:lineRule="auto"/>
-      </w:pPr>
+      <w:r>
+        <w:t xml:space="preserve"> </w:t>
+      </w:r>
       <w:r>
         <w:t xml:space="preserve">The </w:t>
       </w:r>
@@ -646,66 +687,67 @@
         <w:spacing w:before="120" w:line="252" w:lineRule="auto"/>
       </w:pPr>
       <w:r>
-        <w:t>The units for the wheel’s position are “tachometer counts” that are internal to the wheel.  You are given constants</w:t>
-      </w:r>
-      <w:r>
-        <w:t xml:space="preserve"> that help you convert to inches:</w:t>
-      </w:r>
-    </w:p>
-    <w:p>
-      <w:pPr>
-        <w:pStyle w:val="ListParagraph"/>
-        <w:spacing w:before="120" w:line="252" w:lineRule="auto"/>
-        <w:contextualSpacing w:val="0"/>
-      </w:pPr>
-      <w:r>
-        <w:rPr>
-          <w:rFonts w:ascii="Consolas" w:hAnsi="Consolas" w:cs="Consolas"/>
-        </w:rPr>
-        <w:t xml:space="preserve">  </w:t>
-      </w:r>
-      <w:proofErr w:type="spellStart"/>
-      <w:r>
-        <w:rPr>
-          <w:rFonts w:ascii="Consolas" w:hAnsi="Consolas" w:cs="Consolas"/>
-          <w:b/>
-        </w:rPr>
-        <w:t>Motor.TachoCountsPerRotation</w:t>
-      </w:r>
-      <w:proofErr w:type="spellEnd"/>
-      <w:r>
-        <w:t xml:space="preserve">  (happens to be XXX)</w:t>
-      </w:r>
-    </w:p>
-    <w:p>
-      <w:pPr>
-        <w:pStyle w:val="ListParagraph"/>
-        <w:spacing w:before="120" w:line="252" w:lineRule="auto"/>
-        <w:contextualSpacing w:val="0"/>
-      </w:pPr>
-      <w:r>
-        <w:rPr>
-          <w:rFonts w:ascii="Consolas" w:hAnsi="Consolas" w:cs="Consolas"/>
-        </w:rPr>
-        <w:t xml:space="preserve">  </w:t>
-      </w:r>
-      <w:proofErr w:type="spellStart"/>
-      <w:r>
-        <w:rPr>
-          <w:rFonts w:ascii="Consolas" w:hAnsi="Consolas" w:cs="Consolas"/>
-          <w:b/>
-        </w:rPr>
-        <w:t>Motor.WheelDiameter</w:t>
-      </w:r>
-      <w:proofErr w:type="spellEnd"/>
-      <w:r>
-        <w:t xml:space="preserve">  (happens to be XXX) </w:t>
+        <w:t xml:space="preserve">The units for the </w:t>
+      </w:r>
+      <w:r>
+        <w:t>motor</w:t>
+      </w:r>
+      <w:r>
+        <w:t xml:space="preserve">’s position </w:t>
+      </w:r>
+      <w:r>
+        <w:t>is degrees (that the motor has spun).  Going forward increases the motor’s position, going backward decreases it.  You can convert from degrees-rotated to inches-traveled by noting that</w:t>
+      </w:r>
+      <w:r>
+        <w:t xml:space="preserve"> </w:t>
+      </w:r>
+      <w:r>
+        <w:t xml:space="preserve">each 360-degree rotation makes the </w:t>
+      </w:r>
+      <w:r>
+        <w:t xml:space="preserve">robot’s </w:t>
+      </w:r>
+      <w:r>
+        <w:t xml:space="preserve">tread move by 1 </w:t>
+      </w:r>
+      <w:r>
+        <w:t>circumference</w:t>
+      </w:r>
+      <w:r>
+        <w:t xml:space="preserve"> of the wheel attached to the motor, and th</w:t>
+      </w:r>
+      <w:r>
+        <w:t>at</w:t>
+      </w:r>
+      <w:r>
+        <w:t xml:space="preserve"> whee</w:t>
+      </w:r>
+      <w:r>
+        <w:t xml:space="preserve">l’s diameter is </w:t>
+      </w:r>
+      <w:r>
+        <w:t xml:space="preserve">about </w:t>
+      </w:r>
+      <w:r>
+        <w:t>1</w:t>
+      </w:r>
+      <w:r>
+        <w:t>.30</w:t>
+      </w:r>
+      <w:r>
+        <w:t xml:space="preserve"> inch</w:t>
+      </w:r>
+      <w:r>
+        <w:t>es</w:t>
+      </w:r>
+      <w:r>
+        <w:t>.</w:t>
       </w:r>
     </w:p>
     <w:tbl>
       <w:tblPr>
         <w:tblStyle w:val="TableGrid"/>
-        <w:tblpPr w:leftFromText="180" w:rightFromText="180" w:vertAnchor="text" w:horzAnchor="margin" w:tblpY="640"/>
+        <w:tblpPr w:leftFromText="180" w:rightFromText="180" w:vertAnchor="text" w:horzAnchor="margin" w:tblpY="851"/>
         <w:tblW w:w="0" w:type="auto"/>
         <w:tblLook w:val="04A0" w:firstRow="1" w:lastRow="0" w:firstColumn="1" w:lastColumn="0" w:noHBand="0" w:noVBand="1"/>
       </w:tblPr>
@@ -959,12 +1001,6 @@
       <w:r>
         <w:t>.</w:t>
       </w:r>
-    </w:p>
-    <w:p>
-      <w:pPr>
-        <w:spacing w:before="120" w:line="252" w:lineRule="auto"/>
-        <w:contextualSpacing/>
-      </w:pPr>
     </w:p>
     <w:p>
       <w:pPr>
@@ -1004,6 +1040,7 @@
                 <w:b/>
                 <w:sz w:val="36"/>
               </w:rPr>
+              <w:lastRenderedPageBreak/>
               <w:t>Simple</w:t>
             </w:r>
             <w:r>
@@ -1399,6 +1436,12 @@
     </w:p>
     <w:p>
       <w:pPr>
+        <w:spacing w:before="120" w:line="252" w:lineRule="auto"/>
+        <w:contextualSpacing/>
+      </w:pPr>
+    </w:p>
+    <w:p>
+      <w:pPr>
         <w:pStyle w:val="ListParagraph"/>
         <w:numPr>
           <w:ilvl w:val="4"/>
@@ -1509,11 +1552,6 @@
       <w:pPr>
         <w:spacing w:before="120" w:line="252" w:lineRule="auto"/>
       </w:pPr>
-    </w:p>
-    <w:p>
-      <w:pPr>
-        <w:spacing w:before="120" w:line="252" w:lineRule="auto"/>
-      </w:pPr>
       <w:r>
         <w:t>Each speed is between -100 and 100.</w:t>
       </w:r>
@@ -1812,41 +1850,19 @@
         <w:t xml:space="preserve"> method (left motor or right motor, your choice)</w:t>
       </w:r>
       <w:r>
-        <w:t xml:space="preserve">.  Convert from the motor’s internal tachometer units to inches by using appropriate arithmetic applied to </w:t>
-      </w:r>
-      <w:r>
-        <w:t xml:space="preserve">the </w:t>
-      </w:r>
-      <w:proofErr w:type="spellStart"/>
-      <w:r>
-        <w:rPr>
-          <w:rFonts w:ascii="Consolas" w:hAnsi="Consolas" w:cs="Consolas"/>
-          <w:b/>
-        </w:rPr>
-        <w:t>Motor.TachoCountsPerRotation</w:t>
-      </w:r>
-      <w:proofErr w:type="spellEnd"/>
-      <w:r>
-        <w:t xml:space="preserve">   and   </w:t>
-      </w:r>
-      <w:proofErr w:type="spellStart"/>
-      <w:r>
-        <w:rPr>
-          <w:rFonts w:ascii="Consolas" w:hAnsi="Consolas" w:cs="Consolas"/>
-          <w:b/>
-        </w:rPr>
-        <w:t>Motor.WheelDiameter</w:t>
-      </w:r>
-      <w:proofErr w:type="spellEnd"/>
-      <w:r>
-        <w:t xml:space="preserve">  </w:t>
-      </w:r>
-      <w:r>
-        <w:t>constants</w:t>
-      </w:r>
-      <w:r>
-        <w:t>.</w:t>
-      </w:r>
+        <w:t xml:space="preserve">.  Convert from the motor’s internal tachometer units </w:t>
+      </w:r>
+      <w:r>
+        <w:t>(which is the number of degrees the motor has spun) to inches</w:t>
+      </w:r>
+      <w:r>
+        <w:t xml:space="preserve">, by noting that </w:t>
+      </w:r>
+      <w:r>
+        <w:t>each 360-degree rotation makes the robot’s tread move by 1 circumference of the wheel attached to the motor, and that wheel’s diameter is about 1.30 inches.</w:t>
+      </w:r>
+      <w:bookmarkStart w:id="0" w:name="_GoBack"/>
+      <w:bookmarkEnd w:id="0"/>
     </w:p>
     <w:p>
       <w:pPr>

</xml_diff>

<commit_message>
Updated color sensor range.  Ready for a final proofread.
</commit_message>
<xml_diff>
--- a/INSTRUCTIONS.docx
+++ b/INSTRUCTIONS.docx
@@ -708,13 +708,7 @@
         <w:t xml:space="preserve">robot’s </w:t>
       </w:r>
       <w:r>
-        <w:t xml:space="preserve">tread move by 1 </w:t>
-      </w:r>
-      <w:r>
-        <w:t>circumference</w:t>
-      </w:r>
-      <w:r>
-        <w:t xml:space="preserve"> of the wheel attached to the motor, and th</w:t>
+        <w:t>tread move by 1 circumference of the wheel attached to the motor, and th</w:t>
       </w:r>
       <w:r>
         <w:t>at</w:t>
@@ -984,16 +978,25 @@
         <w:t>reflected light</w:t>
       </w:r>
       <w:r>
-        <w:t xml:space="preserve">.  In our classroom, you will typically see numbers that range from roughly </w:t>
-      </w:r>
-      <w:r>
-        <w:t xml:space="preserve">XXX (not much reflected) to </w:t>
-      </w:r>
-      <w:r>
-        <w:t xml:space="preserve">roughly </w:t>
-      </w:r>
-      <w:r>
-        <w:t>YYY (lots reflected</w:t>
+        <w:t>, from 0 (n</w:t>
+      </w:r>
+      <w:r>
+        <w:t>ot much reflected</w:t>
+      </w:r>
+      <w:r>
+        <w:t>, as on a black surface</w:t>
+      </w:r>
+      <w:r>
+        <w:t xml:space="preserve">) to </w:t>
+      </w:r>
+      <w:r>
+        <w:t>100</w:t>
+      </w:r>
+      <w:r>
+        <w:t xml:space="preserve"> (lots reflected</w:t>
+      </w:r>
+      <w:r>
+        <w:t>, as on a white surface</w:t>
       </w:r>
       <w:r>
         <w:t>)</w:t>
@@ -1001,12 +1004,11 @@
       <w:r>
         <w:t>.</w:t>
       </w:r>
-    </w:p>
-    <w:p>
-      <w:pPr>
-        <w:spacing w:before="120" w:line="252" w:lineRule="auto"/>
-        <w:contextualSpacing/>
-      </w:pPr>
+      <w:r>
+        <w:t xml:space="preserve">  In our classroom with its normal lighting, you won’t see values at either extreme, however.</w:t>
+      </w:r>
+      <w:bookmarkStart w:id="0" w:name="_GoBack"/>
+      <w:bookmarkEnd w:id="0"/>
     </w:p>
     <w:tbl>
       <w:tblPr>
@@ -1856,13 +1858,8 @@
         <w:t>(which is the number of degrees the motor has spun) to inches</w:t>
       </w:r>
       <w:r>
-        <w:t xml:space="preserve">, by noting that </w:t>
-      </w:r>
-      <w:r>
-        <w:t>each 360-degree rotation makes the robot’s tread move by 1 circumference of the wheel attached to the motor, and that wheel’s diameter is about 1.30 inches.</w:t>
-      </w:r>
-      <w:bookmarkStart w:id="0" w:name="_GoBack"/>
-      <w:bookmarkEnd w:id="0"/>
+        <w:t>, by noting that each 360-degree rotation makes the robot’s tread move by 1 circumference of the wheel attached to the motor, and that wheel’s diameter is about 1.30 inches.</w:t>
+      </w:r>
     </w:p>
     <w:p>
       <w:pPr>

</xml_diff>